<commit_message>
test added to cpp_4 file
</commit_message>
<xml_diff>
--- a/cpp/advanced_cpp_4.docx
+++ b/cpp/advanced_cpp_4.docx
@@ -2711,6 +2711,254 @@
           <w:lang w:val="en-US"/>
         </w:rPr>
         <w:t xml:space="preserve"> + (square(square(2)))</w:t>
+      </w:r>
+    </w:p>
+    <w:p>
+      <w:pPr>
+        <w:rPr>
+          <w:rFonts w:ascii="Arial" w:hAnsi="Arial" w:cs="Arial"/>
+          <w:lang w:val="en-US"/>
+        </w:rPr>
+      </w:pPr>
+    </w:p>
+    <w:p>
+      <w:pPr>
+        <w:rPr>
+          <w:rFonts w:ascii="Arial" w:hAnsi="Arial" w:cs="Arial"/>
+          <w:b/>
+          <w:bCs/>
+          <w:sz w:val="28"/>
+          <w:szCs w:val="28"/>
+          <w:lang w:val="en-US"/>
+        </w:rPr>
+      </w:pPr>
+      <w:r>
+        <w:rPr>
+          <w:rFonts w:ascii="Arial" w:hAnsi="Arial" w:cs="Arial"/>
+          <w:b/>
+          <w:bCs/>
+          <w:sz w:val="28"/>
+          <w:szCs w:val="28"/>
+          <w:lang w:val="en-US"/>
+        </w:rPr>
+        <w:t>Test</w:t>
+      </w:r>
+    </w:p>
+    <w:p>
+      <w:pPr>
+        <w:pStyle w:val="ListParagraph"/>
+        <w:numPr>
+          <w:ilvl w:val="0"/>
+          <w:numId w:val="6"/>
+        </w:numPr>
+        <w:rPr>
+          <w:rFonts w:ascii="Arial" w:hAnsi="Arial" w:cs="Arial"/>
+          <w:sz w:val="24"/>
+          <w:szCs w:val="24"/>
+          <w:lang w:val="en-US"/>
+        </w:rPr>
+      </w:pPr>
+      <w:r>
+        <w:rPr>
+          <w:rFonts w:ascii="Arial" w:hAnsi="Arial" w:cs="Arial"/>
+          <w:sz w:val="24"/>
+          <w:szCs w:val="24"/>
+          <w:lang w:val="en-US"/>
+        </w:rPr>
+        <w:t>What is the difference between L value and R value?</w:t>
+      </w:r>
+    </w:p>
+    <w:p>
+      <w:pPr>
+        <w:pStyle w:val="ListParagraph"/>
+        <w:numPr>
+          <w:ilvl w:val="0"/>
+          <w:numId w:val="6"/>
+        </w:numPr>
+        <w:rPr>
+          <w:rFonts w:ascii="Arial" w:hAnsi="Arial" w:cs="Arial"/>
+          <w:sz w:val="24"/>
+          <w:szCs w:val="24"/>
+          <w:lang w:val="en-US"/>
+        </w:rPr>
+      </w:pPr>
+      <w:r>
+        <w:rPr>
+          <w:rFonts w:ascii="Arial" w:hAnsi="Arial" w:cs="Arial"/>
+          <w:sz w:val="24"/>
+          <w:szCs w:val="24"/>
+          <w:lang w:val="en-US"/>
+        </w:rPr>
+        <w:t>Give an example of a function which uses a L value reference in the function signature</w:t>
+      </w:r>
+    </w:p>
+    <w:p>
+      <w:pPr>
+        <w:pStyle w:val="ListParagraph"/>
+        <w:numPr>
+          <w:ilvl w:val="0"/>
+          <w:numId w:val="6"/>
+        </w:numPr>
+        <w:rPr>
+          <w:rFonts w:ascii="Arial" w:hAnsi="Arial" w:cs="Arial"/>
+          <w:sz w:val="24"/>
+          <w:szCs w:val="24"/>
+          <w:lang w:val="en-US"/>
+        </w:rPr>
+      </w:pPr>
+      <w:r>
+        <w:rPr>
+          <w:rFonts w:ascii="Arial" w:hAnsi="Arial" w:cs="Arial"/>
+          <w:sz w:val="24"/>
+          <w:szCs w:val="24"/>
+          <w:lang w:val="en-US"/>
+        </w:rPr>
+        <w:t>Give an example of a function which uses a R value reference in the function signature</w:t>
+      </w:r>
+    </w:p>
+    <w:p>
+      <w:pPr>
+        <w:pStyle w:val="ListParagraph"/>
+        <w:numPr>
+          <w:ilvl w:val="0"/>
+          <w:numId w:val="6"/>
+        </w:numPr>
+        <w:rPr>
+          <w:rFonts w:ascii="Arial" w:hAnsi="Arial" w:cs="Arial"/>
+          <w:sz w:val="24"/>
+          <w:szCs w:val="24"/>
+          <w:lang w:val="en-US"/>
+        </w:rPr>
+      </w:pPr>
+      <w:r>
+        <w:rPr>
+          <w:rFonts w:ascii="Arial" w:hAnsi="Arial" w:cs="Arial"/>
+          <w:sz w:val="24"/>
+          <w:szCs w:val="24"/>
+          <w:lang w:val="en-US"/>
+        </w:rPr>
+        <w:t>How can a R value reference be legally passed to a function whose signature only accepts a L value reference?</w:t>
+      </w:r>
+    </w:p>
+    <w:p>
+      <w:pPr>
+        <w:pStyle w:val="ListParagraph"/>
+        <w:numPr>
+          <w:ilvl w:val="0"/>
+          <w:numId w:val="6"/>
+        </w:numPr>
+        <w:rPr>
+          <w:rFonts w:ascii="Arial" w:hAnsi="Arial" w:cs="Arial"/>
+          <w:sz w:val="24"/>
+          <w:szCs w:val="24"/>
+          <w:lang w:val="en-US"/>
+        </w:rPr>
+      </w:pPr>
+      <w:r>
+        <w:rPr>
+          <w:rFonts w:ascii="Arial" w:hAnsi="Arial" w:cs="Arial"/>
+          <w:sz w:val="24"/>
+          <w:szCs w:val="24"/>
+          <w:lang w:val="en-US"/>
+        </w:rPr>
+        <w:t>What is meant by move semantics?</w:t>
+      </w:r>
+    </w:p>
+    <w:p>
+      <w:pPr>
+        <w:pStyle w:val="ListParagraph"/>
+        <w:numPr>
+          <w:ilvl w:val="0"/>
+          <w:numId w:val="6"/>
+        </w:numPr>
+        <w:rPr>
+          <w:rFonts w:ascii="Arial" w:hAnsi="Arial" w:cs="Arial"/>
+          <w:sz w:val="24"/>
+          <w:szCs w:val="24"/>
+          <w:lang w:val="en-US"/>
+        </w:rPr>
+      </w:pPr>
+      <w:r>
+        <w:rPr>
+          <w:rFonts w:ascii="Arial" w:hAnsi="Arial" w:cs="Arial"/>
+          <w:sz w:val="24"/>
+          <w:szCs w:val="24"/>
+          <w:lang w:val="en-US"/>
+        </w:rPr>
+        <w:t>Implement a move constructor</w:t>
+      </w:r>
+    </w:p>
+    <w:p>
+      <w:pPr>
+        <w:pStyle w:val="ListParagraph"/>
+        <w:numPr>
+          <w:ilvl w:val="0"/>
+          <w:numId w:val="6"/>
+        </w:numPr>
+        <w:rPr>
+          <w:rFonts w:ascii="Arial" w:hAnsi="Arial" w:cs="Arial"/>
+          <w:sz w:val="24"/>
+          <w:szCs w:val="24"/>
+          <w:lang w:val="en-US"/>
+        </w:rPr>
+      </w:pPr>
+      <w:r>
+        <w:rPr>
+          <w:rFonts w:ascii="Arial" w:hAnsi="Arial" w:cs="Arial"/>
+          <w:sz w:val="24"/>
+          <w:szCs w:val="24"/>
+          <w:lang w:val="en-US"/>
+        </w:rPr>
+        <w:t>Implement a copy constructor? What is it?</w:t>
+      </w:r>
+    </w:p>
+    <w:p>
+      <w:pPr>
+        <w:pStyle w:val="ListParagraph"/>
+        <w:numPr>
+          <w:ilvl w:val="0"/>
+          <w:numId w:val="6"/>
+        </w:numPr>
+        <w:rPr>
+          <w:rFonts w:ascii="Arial" w:hAnsi="Arial" w:cs="Arial"/>
+          <w:sz w:val="24"/>
+          <w:szCs w:val="24"/>
+          <w:lang w:val="en-US"/>
+        </w:rPr>
+      </w:pPr>
+      <w:r>
+        <w:rPr>
+          <w:rFonts w:ascii="Arial" w:hAnsi="Arial" w:cs="Arial"/>
+          <w:sz w:val="24"/>
+          <w:szCs w:val="24"/>
+          <w:lang w:val="en-US"/>
+        </w:rPr>
+        <w:t>Give an example of a template with 2 arguments</w:t>
+      </w:r>
+    </w:p>
+    <w:p>
+      <w:pPr>
+        <w:pStyle w:val="ListParagraph"/>
+        <w:numPr>
+          <w:ilvl w:val="0"/>
+          <w:numId w:val="6"/>
+        </w:numPr>
+        <w:rPr>
+          <w:rFonts w:ascii="Arial" w:hAnsi="Arial" w:cs="Arial"/>
+          <w:sz w:val="24"/>
+          <w:szCs w:val="24"/>
+          <w:lang w:val="en-US"/>
+        </w:rPr>
+      </w:pPr>
+      <w:r>
+        <w:rPr>
+          <w:rFonts w:ascii="Arial" w:hAnsi="Arial" w:cs="Arial"/>
+          <w:sz w:val="24"/>
+          <w:szCs w:val="24"/>
+          <w:lang w:val="en-US"/>
+        </w:rPr>
+        <w:lastRenderedPageBreak/>
+        <w:t>Give an example of a variadic template function which sums up the arguments passed</w:t>
       </w:r>
     </w:p>
     <w:sectPr>
@@ -2726,6 +2974,92 @@
 <file path=word/numbering.xml><?xml version="1.0" encoding="utf-8"?>
 <w:numbering xmlns:wpc="http://schemas.microsoft.com/office/word/2010/wordprocessingCanvas" xmlns:cx="http://schemas.microsoft.com/office/drawing/2014/chartex" xmlns:cx1="http://schemas.microsoft.com/office/drawing/2015/9/8/chartex" xmlns:cx2="http://schemas.microsoft.com/office/drawing/2015/10/21/chartex" xmlns:cx3="http://schemas.microsoft.com/office/drawing/2016/5/9/chartex" xmlns:cx4="http://schemas.microsoft.com/office/drawing/2016/5/10/chartex" xmlns:cx5="http://schemas.microsoft.com/office/drawing/2016/5/11/chartex" xmlns:cx6="http://schemas.microsoft.com/office/drawing/2016/5/12/chartex" xmlns:cx7="http://schemas.microsoft.com/office/drawing/2016/5/13/chartex" xmlns:cx8="http://schemas.microsoft.com/office/drawing/2016/5/14/chartex" xmlns:mc="http://schemas.openxmlformats.org/markup-compatibility/2006" xmlns:aink="http://schemas.microsoft.com/office/drawing/2016/ink" xmlns:am3d="http://schemas.microsoft.com/office/drawing/2017/model3d" xmlns:o="urn:schemas-microsoft-com:office:office" xmlns:r="http://schemas.openxmlformats.org/officeDocument/2006/relationships" xmlns:m="http://schemas.openxmlformats.org/officeDocument/2006/math" xmlns:v="urn:schemas-microsoft-com:vml" xmlns:wp14="http://schemas.microsoft.com/office/word/2010/wordprocessingDrawing" xmlns:wp="http://schemas.openxmlformats.org/drawingml/2006/wordprocessingDrawing" xmlns:w10="urn:schemas-microsoft-com:office:word" xmlns:w="http://schemas.openxmlformats.org/wordprocessingml/2006/main" xmlns:w14="http://schemas.microsoft.com/office/word/2010/wordml" xmlns:w15="http://schemas.microsoft.com/office/word/2012/wordml" xmlns:w16cex="http://schemas.microsoft.com/office/word/2018/wordml/cex" xmlns:w16cid="http://schemas.microsoft.com/office/word/2016/wordml/cid" xmlns:w16="http://schemas.microsoft.com/office/word/2018/wordml" xmlns:w16se="http://schemas.microsoft.com/office/word/2015/wordml/symex" xmlns:wpg="http://schemas.microsoft.com/office/word/2010/wordprocessingGroup" xmlns:wpi="http://schemas.microsoft.com/office/word/2010/wordprocessingInk" xmlns:wne="http://schemas.microsoft.com/office/word/2006/wordml" xmlns:wps="http://schemas.microsoft.com/office/word/2010/wordprocessingShape" mc:Ignorable="w14 w15 w16se w16cid w16 w16cex wp14">
   <w:abstractNum w:abstractNumId="0" w15:restartNumberingAfterBreak="0">
+    <w:nsid w:val="2EB466AD"/>
+    <w:multiLevelType w:val="hybridMultilevel"/>
+    <w:tmpl w:val="906E3078"/>
+    <w:lvl w:ilvl="0" w:tplc="0809000F">
+      <w:start w:val="1"/>
+      <w:numFmt w:val="decimal"/>
+      <w:lvlText w:val="%1."/>
+      <w:lvlJc w:val="left"/>
+      <w:pPr>
+        <w:ind w:left="720" w:hanging="360"/>
+      </w:pPr>
+    </w:lvl>
+    <w:lvl w:ilvl="1" w:tplc="08090019" w:tentative="1">
+      <w:start w:val="1"/>
+      <w:numFmt w:val="lowerLetter"/>
+      <w:lvlText w:val="%2."/>
+      <w:lvlJc w:val="left"/>
+      <w:pPr>
+        <w:ind w:left="1440" w:hanging="360"/>
+      </w:pPr>
+    </w:lvl>
+    <w:lvl w:ilvl="2" w:tplc="0809001B" w:tentative="1">
+      <w:start w:val="1"/>
+      <w:numFmt w:val="lowerRoman"/>
+      <w:lvlText w:val="%3."/>
+      <w:lvlJc w:val="right"/>
+      <w:pPr>
+        <w:ind w:left="2160" w:hanging="180"/>
+      </w:pPr>
+    </w:lvl>
+    <w:lvl w:ilvl="3" w:tplc="0809000F" w:tentative="1">
+      <w:start w:val="1"/>
+      <w:numFmt w:val="decimal"/>
+      <w:lvlText w:val="%4."/>
+      <w:lvlJc w:val="left"/>
+      <w:pPr>
+        <w:ind w:left="2880" w:hanging="360"/>
+      </w:pPr>
+    </w:lvl>
+    <w:lvl w:ilvl="4" w:tplc="08090019" w:tentative="1">
+      <w:start w:val="1"/>
+      <w:numFmt w:val="lowerLetter"/>
+      <w:lvlText w:val="%5."/>
+      <w:lvlJc w:val="left"/>
+      <w:pPr>
+        <w:ind w:left="3600" w:hanging="360"/>
+      </w:pPr>
+    </w:lvl>
+    <w:lvl w:ilvl="5" w:tplc="0809001B" w:tentative="1">
+      <w:start w:val="1"/>
+      <w:numFmt w:val="lowerRoman"/>
+      <w:lvlText w:val="%6."/>
+      <w:lvlJc w:val="right"/>
+      <w:pPr>
+        <w:ind w:left="4320" w:hanging="180"/>
+      </w:pPr>
+    </w:lvl>
+    <w:lvl w:ilvl="6" w:tplc="0809000F" w:tentative="1">
+      <w:start w:val="1"/>
+      <w:numFmt w:val="decimal"/>
+      <w:lvlText w:val="%7."/>
+      <w:lvlJc w:val="left"/>
+      <w:pPr>
+        <w:ind w:left="5040" w:hanging="360"/>
+      </w:pPr>
+    </w:lvl>
+    <w:lvl w:ilvl="7" w:tplc="08090019" w:tentative="1">
+      <w:start w:val="1"/>
+      <w:numFmt w:val="lowerLetter"/>
+      <w:lvlText w:val="%8."/>
+      <w:lvlJc w:val="left"/>
+      <w:pPr>
+        <w:ind w:left="5760" w:hanging="360"/>
+      </w:pPr>
+    </w:lvl>
+    <w:lvl w:ilvl="8" w:tplc="0809001B" w:tentative="1">
+      <w:start w:val="1"/>
+      <w:numFmt w:val="lowerRoman"/>
+      <w:lvlText w:val="%9."/>
+      <w:lvlJc w:val="right"/>
+      <w:pPr>
+        <w:ind w:left="6480" w:hanging="180"/>
+      </w:pPr>
+    </w:lvl>
+  </w:abstractNum>
+  <w:abstractNum w:abstractNumId="1" w15:restartNumberingAfterBreak="0">
     <w:nsid w:val="333A0686"/>
     <w:multiLevelType w:val="hybridMultilevel"/>
     <w:tmpl w:val="03AC3942"/>
@@ -2811,7 +3145,7 @@
       </w:pPr>
     </w:lvl>
   </w:abstractNum>
-  <w:abstractNum w:abstractNumId="1" w15:restartNumberingAfterBreak="0">
+  <w:abstractNum w:abstractNumId="2" w15:restartNumberingAfterBreak="0">
     <w:nsid w:val="3F590AC7"/>
     <w:multiLevelType w:val="hybridMultilevel"/>
     <w:tmpl w:val="3710F354"/>
@@ -2924,7 +3258,7 @@
       </w:rPr>
     </w:lvl>
   </w:abstractNum>
-  <w:abstractNum w:abstractNumId="2" w15:restartNumberingAfterBreak="0">
+  <w:abstractNum w:abstractNumId="3" w15:restartNumberingAfterBreak="0">
     <w:nsid w:val="47A36DE6"/>
     <w:multiLevelType w:val="hybridMultilevel"/>
     <w:tmpl w:val="DC0C4506"/>
@@ -3037,7 +3371,7 @@
       </w:rPr>
     </w:lvl>
   </w:abstractNum>
-  <w:abstractNum w:abstractNumId="3" w15:restartNumberingAfterBreak="0">
+  <w:abstractNum w:abstractNumId="4" w15:restartNumberingAfterBreak="0">
     <w:nsid w:val="549F0DF2"/>
     <w:multiLevelType w:val="hybridMultilevel"/>
     <w:tmpl w:val="2FAAD8D4"/>
@@ -3150,7 +3484,7 @@
       </w:rPr>
     </w:lvl>
   </w:abstractNum>
-  <w:abstractNum w:abstractNumId="4" w15:restartNumberingAfterBreak="0">
+  <w:abstractNum w:abstractNumId="5" w15:restartNumberingAfterBreak="0">
     <w:nsid w:val="6A2E394D"/>
     <w:multiLevelType w:val="hybridMultilevel"/>
     <w:tmpl w:val="1BD0701E"/>
@@ -3264,19 +3598,22 @@
     </w:lvl>
   </w:abstractNum>
   <w:num w:numId="1">
+    <w:abstractNumId w:val="2"/>
+  </w:num>
+  <w:num w:numId="2">
     <w:abstractNumId w:val="1"/>
   </w:num>
-  <w:num w:numId="2">
-    <w:abstractNumId w:val="0"/>
+  <w:num w:numId="3">
+    <w:abstractNumId w:val="4"/>
   </w:num>
-  <w:num w:numId="3">
+  <w:num w:numId="4">
+    <w:abstractNumId w:val="5"/>
+  </w:num>
+  <w:num w:numId="5">
     <w:abstractNumId w:val="3"/>
   </w:num>
-  <w:num w:numId="4">
-    <w:abstractNumId w:val="4"/>
-  </w:num>
-  <w:num w:numId="5">
-    <w:abstractNumId w:val="2"/>
+  <w:num w:numId="6">
+    <w:abstractNumId w:val="0"/>
   </w:num>
 </w:numbering>
 </file>
@@ -3404,6 +3741,7 @@
     <w:lsdException w:name="HTML Sample" w:semiHidden="1" w:unhideWhenUsed="1"/>
     <w:lsdException w:name="HTML Typewriter" w:semiHidden="1" w:unhideWhenUsed="1"/>
     <w:lsdException w:name="HTML Variable" w:semiHidden="1" w:unhideWhenUsed="1"/>
+    <w:lsdException w:name="Normal Table" w:semiHidden="1" w:unhideWhenUsed="1"/>
     <w:lsdException w:name="annotation subject" w:semiHidden="1" w:unhideWhenUsed="1"/>
     <w:lsdException w:name="No List" w:semiHidden="1" w:unhideWhenUsed="1"/>
     <w:lsdException w:name="Outline List 1" w:semiHidden="1" w:unhideWhenUsed="1"/>
@@ -3450,8 +3788,10 @@
     <w:lsdException w:name="Table Subtle 2" w:semiHidden="1" w:unhideWhenUsed="1"/>
     <w:lsdException w:name="Table Web 1" w:semiHidden="1" w:unhideWhenUsed="1"/>
     <w:lsdException w:name="Table Web 2" w:semiHidden="1" w:unhideWhenUsed="1"/>
+    <w:lsdException w:name="Table Web 3" w:semiHidden="1" w:unhideWhenUsed="1"/>
     <w:lsdException w:name="Balloon Text" w:semiHidden="1" w:unhideWhenUsed="1"/>
     <w:lsdException w:name="Table Grid" w:uiPriority="39"/>
+    <w:lsdException w:name="Table Theme" w:semiHidden="1" w:unhideWhenUsed="1"/>
     <w:lsdException w:name="Placeholder Text" w:semiHidden="1"/>
     <w:lsdException w:name="No Spacing" w:uiPriority="1" w:qFormat="1"/>
     <w:lsdException w:name="Light Shading" w:uiPriority="60"/>

</xml_diff>